<commit_message>
Revert "Revert "Revert "Guidence"""
This reverts commit eca4096a68486236b849698bdbbb13ce9dd041f6.
</commit_message>
<xml_diff>
--- a/Guide.docx
+++ b/Guide.docx
@@ -96,15 +96,6 @@
         </w:rPr>
         <w:t>保存为TXT格式</w:t>
       </w:r>
-      <w:r>
-        <w:rPr>
-          <w:rFonts w:hint="eastAsia"/>
-        </w:rPr>
-        <w:t>并命名为i</w:t>
-      </w:r>
-      <w:r>
-        <w:t>nput.txt</w:t>
-      </w:r>
     </w:p>
     <w:p>
       <w:r>
@@ -112,10 +103,10 @@
           <w:noProof/>
         </w:rPr>
         <w:drawing>
-          <wp:inline distT="0" distB="0" distL="0" distR="0" wp14:anchorId="6FCA09AB" wp14:editId="34E1D849">
-            <wp:extent cx="2228850" cy="942975"/>
+          <wp:inline distT="0" distB="0" distL="0" distR="0" wp14:anchorId="52DCCBED" wp14:editId="7B882493">
+            <wp:extent cx="4019550" cy="1514475"/>
             <wp:effectExtent l="0" t="0" r="0" b="9525"/>
-            <wp:docPr id="6" name="图片 6"/>
+            <wp:docPr id="2" name="图片 2"/>
             <wp:cNvGraphicFramePr>
               <a:graphicFrameLocks xmlns:a="http://schemas.openxmlformats.org/drawingml/2006/main" noChangeAspect="1"/>
             </wp:cNvGraphicFramePr>
@@ -135,7 +126,7 @@
                   <pic:spPr>
                     <a:xfrm>
                       <a:off x="0" y="0"/>
-                      <a:ext cx="2228850" cy="942975"/>
+                      <a:ext cx="4019550" cy="1514475"/>
                     </a:xfrm>
                     <a:prstGeom prst="rect">
                       <a:avLst/>
@@ -163,61 +154,7 @@
         <w:rPr>
           <w:rFonts w:hint="eastAsia"/>
         </w:rPr>
-        <w:t>将</w:t>
-      </w:r>
-      <w:r>
-        <w:rPr>
-          <w:rFonts w:hint="eastAsia"/>
-        </w:rPr>
-        <w:t>input.</w:t>
-      </w:r>
-      <w:r>
-        <w:t>txt</w:t>
-      </w:r>
-      <w:r>
-        <w:rPr>
-          <w:rFonts w:hint="eastAsia"/>
-        </w:rPr>
-        <w:t>文件放在</w:t>
-      </w:r>
-      <w:r>
-        <w:rPr>
-          <w:rFonts w:hint="eastAsia"/>
-        </w:rPr>
-        <w:t>A</w:t>
-      </w:r>
-      <w:r>
-        <w:t>WR2Excel-&gt;dist</w:t>
-      </w:r>
-      <w:r>
-        <w:rPr>
-          <w:rFonts w:hint="eastAsia"/>
-        </w:rPr>
-        <w:t>文件夹</w:t>
-      </w:r>
-      <w:r>
-        <w:t xml:space="preserve">, </w:t>
-      </w:r>
-      <w:r>
-        <w:rPr>
-          <w:rFonts w:hint="eastAsia"/>
-        </w:rPr>
-        <w:t>运行</w:t>
-      </w:r>
-      <w:r>
-        <w:rPr>
-          <w:rFonts w:hint="eastAsia"/>
-        </w:rPr>
-        <w:t>main</w:t>
-      </w:r>
-      <w:r>
-        <w:t>.exe</w:t>
-      </w:r>
-      <w:r>
-        <w:rPr>
-          <w:rFonts w:hint="eastAsia"/>
-        </w:rPr>
-        <w:t>文件</w:t>
+        <w:t>将Python文件放在和txt文件相同文件夹 运行Python文件</w:t>
       </w:r>
     </w:p>
     <w:p>
@@ -226,10 +163,10 @@
           <w:noProof/>
         </w:rPr>
         <w:drawing>
-          <wp:inline distT="0" distB="0" distL="0" distR="0" wp14:anchorId="102A4127" wp14:editId="40123F46">
-            <wp:extent cx="1390650" cy="704850"/>
-            <wp:effectExtent l="0" t="0" r="0" b="0"/>
-            <wp:docPr id="5" name="图片 5"/>
+          <wp:inline distT="0" distB="0" distL="0" distR="0" wp14:anchorId="2D1EDCD0" wp14:editId="1409E51E">
+            <wp:extent cx="1019175" cy="304800"/>
+            <wp:effectExtent l="0" t="0" r="9525" b="0"/>
+            <wp:docPr id="3" name="图片 3"/>
             <wp:cNvGraphicFramePr>
               <a:graphicFrameLocks xmlns:a="http://schemas.openxmlformats.org/drawingml/2006/main" noChangeAspect="1"/>
             </wp:cNvGraphicFramePr>
@@ -249,7 +186,7 @@
                   <pic:spPr>
                     <a:xfrm>
                       <a:off x="0" y="0"/>
-                      <a:ext cx="1390650" cy="704850"/>
+                      <a:ext cx="1019175" cy="304800"/>
                     </a:xfrm>
                     <a:prstGeom prst="rect">
                       <a:avLst/>
@@ -279,12 +216,6 @@
         </w:rPr>
         <w:t>理论上会在原地出现一个Excel文件</w:t>
       </w:r>
-      <w:r>
-        <w:rPr>
-          <w:rFonts w:hint="eastAsia"/>
-        </w:rPr>
-        <w:t>，可以直接使用数据创建图表</w:t>
-      </w:r>
     </w:p>
     <w:p/>
     <w:p>
@@ -292,25 +223,16 @@
         <w:rPr>
           <w:rFonts w:hint="eastAsia"/>
         </w:rPr>
-        <w:t>补充：</w:t>
-      </w:r>
-      <w:r>
-        <w:rPr>
-          <w:rFonts w:hint="eastAsia"/>
-        </w:rPr>
-        <w:t>更改</w:t>
-      </w:r>
-      <w:r>
-        <w:rPr>
-          <w:rFonts w:hint="eastAsia"/>
-        </w:rPr>
-        <w:t>Python源文件以更改</w:t>
-      </w:r>
-      <w:r>
-        <w:rPr>
-          <w:rFonts w:hint="eastAsia"/>
-        </w:rPr>
-        <w:t>输出参数</w:t>
+        <w:t>5</w:t>
+      </w:r>
+      <w:r>
+        <w:t>.</w:t>
+      </w:r>
+      <w:r>
+        <w:rPr>
+          <w:rFonts w:hint="eastAsia"/>
+        </w:rPr>
+        <w:t>更改输出参数</w:t>
       </w:r>
     </w:p>
     <w:p>
@@ -372,6 +294,11 @@
       </w:r>
     </w:p>
     <w:p>
+      <w:pPr>
+        <w:rPr>
+          <w:rFonts w:hint="eastAsia"/>
+        </w:rPr>
+      </w:pPr>
       <w:r>
         <w:t>anti_Accuracy_Value</w:t>
       </w:r>
@@ -398,23 +325,6 @@
           <w:rFonts w:hint="eastAsia"/>
         </w:rPr>
         <w:t>为隔两个数据进行采样 以此类推</w:t>
-      </w:r>
-    </w:p>
-    <w:p/>
-    <w:p>
-      <w:pPr>
-        <w:rPr>
-          <w:rFonts w:hint="eastAsia"/>
-        </w:rPr>
-      </w:pPr>
-      <w:r>
-        <w:rPr>
-          <w:rFonts w:hint="eastAsia"/>
-        </w:rPr>
-        <w:t>有问题发邮件给B</w:t>
-      </w:r>
-      <w:r>
-        <w:t>2078112@eagle.sophia.ac.jp</w:t>
       </w:r>
     </w:p>
     <w:sectPr>

</xml_diff>

<commit_message>
Revert "Revert "Revert "Revert "Guidence""""
This reverts commit 1da8c4dd6dd582fe50ca0d330590224e66a0241b.
</commit_message>
<xml_diff>
--- a/Guide.docx
+++ b/Guide.docx
@@ -96,6 +96,15 @@
         </w:rPr>
         <w:t>保存为TXT格式</w:t>
       </w:r>
+      <w:r>
+        <w:rPr>
+          <w:rFonts w:hint="eastAsia"/>
+        </w:rPr>
+        <w:t>并命名为i</w:t>
+      </w:r>
+      <w:r>
+        <w:t>nput.txt</w:t>
+      </w:r>
     </w:p>
     <w:p>
       <w:r>
@@ -103,10 +112,10 @@
           <w:noProof/>
         </w:rPr>
         <w:drawing>
-          <wp:inline distT="0" distB="0" distL="0" distR="0" wp14:anchorId="52DCCBED" wp14:editId="7B882493">
-            <wp:extent cx="4019550" cy="1514475"/>
+          <wp:inline distT="0" distB="0" distL="0" distR="0" wp14:anchorId="6FCA09AB" wp14:editId="34E1D849">
+            <wp:extent cx="2228850" cy="942975"/>
             <wp:effectExtent l="0" t="0" r="0" b="9525"/>
-            <wp:docPr id="2" name="图片 2"/>
+            <wp:docPr id="6" name="图片 6"/>
             <wp:cNvGraphicFramePr>
               <a:graphicFrameLocks xmlns:a="http://schemas.openxmlformats.org/drawingml/2006/main" noChangeAspect="1"/>
             </wp:cNvGraphicFramePr>
@@ -126,7 +135,7 @@
                   <pic:spPr>
                     <a:xfrm>
                       <a:off x="0" y="0"/>
-                      <a:ext cx="4019550" cy="1514475"/>
+                      <a:ext cx="2228850" cy="942975"/>
                     </a:xfrm>
                     <a:prstGeom prst="rect">
                       <a:avLst/>
@@ -154,7 +163,61 @@
         <w:rPr>
           <w:rFonts w:hint="eastAsia"/>
         </w:rPr>
-        <w:t>将Python文件放在和txt文件相同文件夹 运行Python文件</w:t>
+        <w:t>将</w:t>
+      </w:r>
+      <w:r>
+        <w:rPr>
+          <w:rFonts w:hint="eastAsia"/>
+        </w:rPr>
+        <w:t>input.</w:t>
+      </w:r>
+      <w:r>
+        <w:t>txt</w:t>
+      </w:r>
+      <w:r>
+        <w:rPr>
+          <w:rFonts w:hint="eastAsia"/>
+        </w:rPr>
+        <w:t>文件放在</w:t>
+      </w:r>
+      <w:r>
+        <w:rPr>
+          <w:rFonts w:hint="eastAsia"/>
+        </w:rPr>
+        <w:t>A</w:t>
+      </w:r>
+      <w:r>
+        <w:t>WR2Excel-&gt;dist</w:t>
+      </w:r>
+      <w:r>
+        <w:rPr>
+          <w:rFonts w:hint="eastAsia"/>
+        </w:rPr>
+        <w:t>文件夹</w:t>
+      </w:r>
+      <w:r>
+        <w:t xml:space="preserve">, </w:t>
+      </w:r>
+      <w:r>
+        <w:rPr>
+          <w:rFonts w:hint="eastAsia"/>
+        </w:rPr>
+        <w:t>运行</w:t>
+      </w:r>
+      <w:r>
+        <w:rPr>
+          <w:rFonts w:hint="eastAsia"/>
+        </w:rPr>
+        <w:t>main</w:t>
+      </w:r>
+      <w:r>
+        <w:t>.exe</w:t>
+      </w:r>
+      <w:r>
+        <w:rPr>
+          <w:rFonts w:hint="eastAsia"/>
+        </w:rPr>
+        <w:t>文件</w:t>
       </w:r>
     </w:p>
     <w:p>
@@ -163,10 +226,10 @@
           <w:noProof/>
         </w:rPr>
         <w:drawing>
-          <wp:inline distT="0" distB="0" distL="0" distR="0" wp14:anchorId="2D1EDCD0" wp14:editId="1409E51E">
-            <wp:extent cx="1019175" cy="304800"/>
-            <wp:effectExtent l="0" t="0" r="9525" b="0"/>
-            <wp:docPr id="3" name="图片 3"/>
+          <wp:inline distT="0" distB="0" distL="0" distR="0" wp14:anchorId="102A4127" wp14:editId="40123F46">
+            <wp:extent cx="1390650" cy="704850"/>
+            <wp:effectExtent l="0" t="0" r="0" b="0"/>
+            <wp:docPr id="5" name="图片 5"/>
             <wp:cNvGraphicFramePr>
               <a:graphicFrameLocks xmlns:a="http://schemas.openxmlformats.org/drawingml/2006/main" noChangeAspect="1"/>
             </wp:cNvGraphicFramePr>
@@ -186,7 +249,7 @@
                   <pic:spPr>
                     <a:xfrm>
                       <a:off x="0" y="0"/>
-                      <a:ext cx="1019175" cy="304800"/>
+                      <a:ext cx="1390650" cy="704850"/>
                     </a:xfrm>
                     <a:prstGeom prst="rect">
                       <a:avLst/>
@@ -216,6 +279,12 @@
         </w:rPr>
         <w:t>理论上会在原地出现一个Excel文件</w:t>
       </w:r>
+      <w:r>
+        <w:rPr>
+          <w:rFonts w:hint="eastAsia"/>
+        </w:rPr>
+        <w:t>，可以直接使用数据创建图表</w:t>
+      </w:r>
     </w:p>
     <w:p/>
     <w:p>
@@ -223,16 +292,25 @@
         <w:rPr>
           <w:rFonts w:hint="eastAsia"/>
         </w:rPr>
-        <w:t>5</w:t>
-      </w:r>
-      <w:r>
-        <w:t>.</w:t>
-      </w:r>
-      <w:r>
-        <w:rPr>
-          <w:rFonts w:hint="eastAsia"/>
-        </w:rPr>
-        <w:t>更改输出参数</w:t>
+        <w:t>补充：</w:t>
+      </w:r>
+      <w:r>
+        <w:rPr>
+          <w:rFonts w:hint="eastAsia"/>
+        </w:rPr>
+        <w:t>更改</w:t>
+      </w:r>
+      <w:r>
+        <w:rPr>
+          <w:rFonts w:hint="eastAsia"/>
+        </w:rPr>
+        <w:t>Python源文件以更改</w:t>
+      </w:r>
+      <w:r>
+        <w:rPr>
+          <w:rFonts w:hint="eastAsia"/>
+        </w:rPr>
+        <w:t>输出参数</w:t>
       </w:r>
     </w:p>
     <w:p>
@@ -294,37 +372,49 @@
       </w:r>
     </w:p>
     <w:p>
+      <w:r>
+        <w:t>anti_Accuracy_Value</w:t>
+      </w:r>
+      <w:r>
+        <w:rPr>
+          <w:rFonts w:hint="eastAsia"/>
+        </w:rPr>
+        <w:t>：0为原数据输出 ；</w:t>
+      </w:r>
+      <w:r>
+        <w:t>1</w:t>
+      </w:r>
+      <w:r>
+        <w:rPr>
+          <w:rFonts w:hint="eastAsia"/>
+        </w:rPr>
+        <w:t>为隔一个数据采样一个数据 ；</w:t>
+      </w:r>
+      <w:r>
+        <w:t>2</w:t>
+      </w:r>
+      <w:r>
+        <w:rPr>
+          <w:rFonts w:hint="eastAsia"/>
+        </w:rPr>
+        <w:t>为隔两个数据进行采样 以此类推</w:t>
+      </w:r>
+    </w:p>
+    <w:p/>
+    <w:p>
       <w:pPr>
         <w:rPr>
           <w:rFonts w:hint="eastAsia"/>
         </w:rPr>
       </w:pPr>
       <w:r>
-        <w:t>anti_Accuracy_Value</w:t>
-      </w:r>
-      <w:r>
-        <w:rPr>
-          <w:rFonts w:hint="eastAsia"/>
-        </w:rPr>
-        <w:t>：0为原数据输出 ；</w:t>
-      </w:r>
-      <w:r>
-        <w:t>1</w:t>
-      </w:r>
-      <w:r>
-        <w:rPr>
-          <w:rFonts w:hint="eastAsia"/>
-        </w:rPr>
-        <w:t>为隔一个数据采样一个数据 ；</w:t>
-      </w:r>
-      <w:r>
-        <w:t>2</w:t>
-      </w:r>
-      <w:r>
-        <w:rPr>
-          <w:rFonts w:hint="eastAsia"/>
-        </w:rPr>
-        <w:t>为隔两个数据进行采样 以此类推</w:t>
+        <w:rPr>
+          <w:rFonts w:hint="eastAsia"/>
+        </w:rPr>
+        <w:t>有问题发邮件给B</w:t>
+      </w:r>
+      <w:r>
+        <w:t>2078112@eagle.sophia.ac.jp</w:t>
       </w:r>
     </w:p>
     <w:sectPr>

</xml_diff>